<commit_message>
Some cleanup and additions
</commit_message>
<xml_diff>
--- a/IOTLAB2/Paul's Report Submission.docx
+++ b/IOTLAB2/Paul's Report Submission.docx
@@ -6,7 +6,7 @@
       <w:pPr>
         <w:spacing w:after="0" w:line="240" w:lineRule="auto"/>
         <w:rPr>
-          <w:rFonts w:ascii="Arial" w:eastAsia="Times New Roman" w:hAnsi="Arial" w:cs="Arial"/>
+          <w:rFonts w:ascii="Times New Roman" w:eastAsia="Times New Roman" w:hAnsi="Times New Roman" w:cs="Times New Roman"/>
           <w:color w:val="000000"/>
         </w:rPr>
       </w:pPr>
@@ -21,13 +21,11 @@
         <w:spacing w:after="0" w:line="240" w:lineRule="auto"/>
         <w:rPr>
           <w:rFonts w:ascii="Times New Roman" w:eastAsia="Times New Roman" w:hAnsi="Times New Roman" w:cs="Times New Roman"/>
-          <w:sz w:val="24"/>
-          <w:szCs w:val="24"/>
-        </w:rPr>
-      </w:pPr>
-      <w:r>
-        <w:rPr>
-          <w:rFonts w:ascii="Arial" w:eastAsia="Times New Roman" w:hAnsi="Arial" w:cs="Arial"/>
+        </w:rPr>
+      </w:pPr>
+      <w:r>
+        <w:rPr>
+          <w:rFonts w:ascii="Times New Roman" w:eastAsia="Times New Roman" w:hAnsi="Times New Roman" w:cs="Times New Roman"/>
           <w:color w:val="000000"/>
         </w:rPr>
         <w:t xml:space="preserve">We were able to modify the project from one of this lab’s exercises to include a potentiometer, so there wasn’t much to </w:t>
@@ -35,7 +33,7 @@
       <w:proofErr w:type="gramStart"/>
       <w:r>
         <w:rPr>
-          <w:rFonts w:ascii="Arial" w:eastAsia="Times New Roman" w:hAnsi="Arial" w:cs="Arial"/>
+          <w:rFonts w:ascii="Times New Roman" w:eastAsia="Times New Roman" w:hAnsi="Times New Roman" w:cs="Times New Roman"/>
           <w:color w:val="000000"/>
         </w:rPr>
         <w:t>change</w:t>
@@ -43,44 +41,137 @@
       <w:proofErr w:type="gramEnd"/>
       <w:r>
         <w:rPr>
-          <w:rFonts w:ascii="Arial" w:eastAsia="Times New Roman" w:hAnsi="Arial" w:cs="Arial"/>
-          <w:color w:val="000000"/>
-        </w:rPr>
-        <w:t xml:space="preserve"> and it worked the first time we hooked it up. We coded the photon to move the position of a single red LED among the three LED’s on the board based on the position of the potentiometer. The LED’s that were not red, were coded to be blue. The issues that we ran into were with the potentiometer staying in place on the breadboard, otherwise we had the coding and circuits experience to put this </w:t>
-      </w:r>
-      <w:r>
-        <w:rPr>
-          <w:rFonts w:ascii="Arial" w:eastAsia="Times New Roman" w:hAnsi="Arial" w:cs="Arial"/>
+          <w:rFonts w:ascii="Times New Roman" w:eastAsia="Times New Roman" w:hAnsi="Times New Roman" w:cs="Times New Roman"/>
+          <w:color w:val="000000"/>
+        </w:rPr>
+        <w:t xml:space="preserve"> and it worked the first time we hooked it up. We coded the photon to move the position of a single red LED among the three LED’s on the board based on the position of the potentiometer. </w:t>
+      </w:r>
+      <w:r>
+        <w:rPr>
+          <w:rFonts w:ascii="Times New Roman" w:eastAsia="Times New Roman" w:hAnsi="Times New Roman" w:cs="Times New Roman"/>
+          <w:color w:val="000000"/>
+        </w:rPr>
+        <w:t xml:space="preserve">When the potentiometer was turned all the way counterclockwise, the left LED was red. When the potentiometer was in the middle, the center LED was red, and when the potentiometer was at its maximum value the </w:t>
+      </w:r>
+      <w:r>
+        <w:rPr>
+          <w:rFonts w:ascii="Times New Roman" w:eastAsia="Times New Roman" w:hAnsi="Times New Roman" w:cs="Times New Roman"/>
+          <w:color w:val="000000"/>
+        </w:rPr>
+        <w:t>right LED was red. The LED’s that were not red</w:t>
+      </w:r>
+      <w:r>
+        <w:rPr>
+          <w:rFonts w:ascii="Times New Roman" w:eastAsia="Times New Roman" w:hAnsi="Times New Roman" w:cs="Times New Roman"/>
+          <w:color w:val="000000"/>
+        </w:rPr>
+        <w:t xml:space="preserve"> were</w:t>
+      </w:r>
+      <w:r>
+        <w:rPr>
+          <w:rFonts w:ascii="Times New Roman" w:eastAsia="Times New Roman" w:hAnsi="Times New Roman" w:cs="Times New Roman"/>
+          <w:color w:val="000000"/>
+        </w:rPr>
+        <w:t xml:space="preserve"> coded to be</w:t>
+      </w:r>
+      <w:r>
+        <w:rPr>
+          <w:rFonts w:ascii="Times New Roman" w:eastAsia="Times New Roman" w:hAnsi="Times New Roman" w:cs="Times New Roman"/>
+          <w:color w:val="000000"/>
+        </w:rPr>
+        <w:t xml:space="preserve"> blue. </w:t>
+      </w:r>
+      <w:r>
+        <w:rPr>
+          <w:rFonts w:ascii="Times New Roman" w:eastAsia="Times New Roman" w:hAnsi="Times New Roman" w:cs="Times New Roman"/>
+          <w:color w:val="000000"/>
+        </w:rPr>
+        <w:t xml:space="preserve">The issues that we ran into were with the potentiometer staying in place on the breadboard, otherwise we had the coding and circuits experience to put this </w:t>
+      </w:r>
+      <w:r>
+        <w:rPr>
+          <w:rFonts w:ascii="Times New Roman" w:eastAsia="Times New Roman" w:hAnsi="Times New Roman" w:cs="Times New Roman"/>
           <w:color w:val="000000"/>
         </w:rPr>
         <w:t>t</w:t>
       </w:r>
       <w:r>
         <w:rPr>
-          <w:rFonts w:ascii="Arial" w:eastAsia="Times New Roman" w:hAnsi="Arial" w:cs="Arial"/>
-          <w:color w:val="000000"/>
-        </w:rPr>
-        <w:t xml:space="preserve">ogether rather quickly. </w:t>
+          <w:rFonts w:ascii="Times New Roman" w:eastAsia="Times New Roman" w:hAnsi="Times New Roman" w:cs="Times New Roman"/>
+          <w:color w:val="000000"/>
+        </w:rPr>
+        <w:t>ogether rather quickly</w:t>
+      </w:r>
+      <w:r>
+        <w:rPr>
+          <w:rFonts w:ascii="Times New Roman" w:eastAsia="Times New Roman" w:hAnsi="Times New Roman" w:cs="Times New Roman"/>
+          <w:color w:val="000000"/>
+        </w:rPr>
+        <w:t xml:space="preserve"> without errors. </w:t>
       </w:r>
     </w:p>
-    <w:bookmarkStart w:id="0" w:name="_MON_1601388997"/>
-    <w:bookmarkEnd w:id="0"/>
     <w:p>
       <w:pPr>
+        <w:pStyle w:val="ListParagraph"/>
+        <w:spacing w:after="0" w:line="240" w:lineRule="auto"/>
+        <w:rPr>
+          <w:rFonts w:ascii="Times New Roman" w:eastAsia="Times New Roman" w:hAnsi="Times New Roman" w:cs="Times New Roman"/>
+        </w:rPr>
+      </w:pPr>
+    </w:p>
+    <w:p>
+      <w:pPr>
+        <w:pStyle w:val="ListParagraph"/>
+        <w:numPr>
+          <w:ilvl w:val="0"/>
+          <w:numId w:val="1"/>
+        </w:numPr>
+        <w:spacing w:after="0" w:line="240" w:lineRule="auto"/>
+        <w:rPr>
+          <w:rFonts w:ascii="Times New Roman" w:eastAsia="Times New Roman" w:hAnsi="Times New Roman" w:cs="Times New Roman"/>
+        </w:rPr>
+      </w:pPr>
+      <w:r>
+        <w:rPr>
+          <w:rFonts w:ascii="Times New Roman" w:eastAsia="Times New Roman" w:hAnsi="Times New Roman" w:cs="Times New Roman"/>
+        </w:rPr>
+        <w:t xml:space="preserve">Unfortunately, the ADC values were lost </w:t>
+      </w:r>
+      <w:r>
+        <w:rPr>
+          <w:rFonts w:ascii="Times New Roman" w:eastAsia="Times New Roman" w:hAnsi="Times New Roman" w:cs="Times New Roman"/>
+        </w:rPr>
+        <w:t>because the edited PDF did not save properly</w:t>
+      </w:r>
+      <w:r>
+        <w:rPr>
+          <w:rFonts w:ascii="Times New Roman" w:eastAsia="Times New Roman" w:hAnsi="Times New Roman" w:cs="Times New Roman"/>
+        </w:rPr>
+        <w:t>. They were checked off by the TA before we moved on to our project, if that is worth anything.</w:t>
+      </w:r>
+      <w:bookmarkStart w:id="0" w:name="_GoBack"/>
+      <w:bookmarkEnd w:id="0"/>
+      <w:r>
+        <w:rPr>
+          <w:rFonts w:ascii="Times New Roman" w:eastAsia="Times New Roman" w:hAnsi="Times New Roman" w:cs="Times New Roman"/>
+        </w:rPr>
+        <w:t xml:space="preserve"> </w:t>
+      </w:r>
+    </w:p>
+    <w:bookmarkStart w:id="1" w:name="_MON_1601388997"/>
+    <w:bookmarkEnd w:id="1"/>
+    <w:p>
+      <w:pPr>
         <w:spacing w:after="240" w:line="240" w:lineRule="auto"/>
         <w:rPr>
           <w:rFonts w:ascii="Times New Roman" w:eastAsia="Times New Roman" w:hAnsi="Times New Roman" w:cs="Times New Roman"/>
-          <w:sz w:val="24"/>
-          <w:szCs w:val="24"/>
-        </w:rPr>
-      </w:pPr>
-      <w:r>
-        <w:rPr>
-          <w:rFonts w:ascii="Times New Roman" w:eastAsia="Times New Roman" w:hAnsi="Times New Roman" w:cs="Times New Roman"/>
-          <w:sz w:val="24"/>
-          <w:szCs w:val="24"/>
-        </w:rPr>
-        <w:object w:dxaOrig="9360" w:dyaOrig="12833" w14:anchorId="27FD8225">
+        </w:rPr>
+      </w:pPr>
+      <w:r>
+        <w:rPr>
+          <w:rFonts w:ascii="Times New Roman" w:eastAsia="Times New Roman" w:hAnsi="Times New Roman" w:cs="Times New Roman"/>
+        </w:rPr>
+        <w:object w:dxaOrig="9360" w:dyaOrig="12914" w14:anchorId="27FD8225">
           <v:shapetype id="_x0000_t75" coordsize="21600,21600" o:spt="75" o:preferrelative="t" path="m@4@5l@4@11@9@11@9@5xe" filled="f" stroked="f">
             <v:stroke joinstyle="miter"/>
             <v:formulas>
@@ -100,10 +191,10 @@
             <v:path o:extrusionok="f" gradientshapeok="t" o:connecttype="rect"/>
             <o:lock v:ext="edit" aspectratio="t"/>
           </v:shapetype>
-          <v:shape id="_x0000_i1037" type="#_x0000_t75" style="width:468pt;height:641.65pt" o:ole="">
+          <v:shape id="_x0000_i1042" type="#_x0000_t75" style="width:468pt;height:645.7pt" o:ole="">
             <v:imagedata r:id="rId7" o:title=""/>
           </v:shape>
-          <o:OLEObject Type="Embed" ProgID="Word.Document.12" ShapeID="_x0000_i1037" DrawAspect="Content" ObjectID="_1601389124" r:id="rId8">
+          <o:OLEObject Type="Embed" ProgID="Word.Document.12" ShapeID="_x0000_i1042" DrawAspect="Content" ObjectID="_1601389636" r:id="rId8">
             <o:FieldCodes>\s</o:FieldCodes>
           </o:OLEObject>
         </w:object>
@@ -114,20 +205,14 @@
         <w:spacing w:after="0" w:line="240" w:lineRule="auto"/>
         <w:rPr>
           <w:rFonts w:ascii="Times New Roman" w:eastAsia="Times New Roman" w:hAnsi="Times New Roman" w:cs="Times New Roman"/>
-          <w:sz w:val="24"/>
-          <w:szCs w:val="24"/>
-        </w:rPr>
-      </w:pPr>
-      <w:bookmarkStart w:id="1" w:name="_GoBack"/>
-      <w:bookmarkEnd w:id="1"/>
+        </w:rPr>
+      </w:pPr>
     </w:p>
     <w:p>
       <w:pPr>
         <w:spacing w:after="0" w:line="240" w:lineRule="auto"/>
         <w:rPr>
           <w:rFonts w:ascii="Times New Roman" w:eastAsia="Times New Roman" w:hAnsi="Times New Roman" w:cs="Times New Roman"/>
-          <w:sz w:val="24"/>
-          <w:szCs w:val="24"/>
         </w:rPr>
       </w:pPr>
       <w:r>
@@ -135,8 +220,6 @@
           <w:rFonts w:ascii="Arial" w:eastAsia="Times New Roman" w:hAnsi="Arial" w:cs="Arial"/>
           <w:noProof/>
           <w:color w:val="000000"/>
-          <w:sz w:val="16"/>
-          <w:szCs w:val="16"/>
         </w:rPr>
         <w:drawing>
           <wp:inline distT="0" distB="0" distL="0" distR="0" wp14:anchorId="0AC49874" wp14:editId="33195BA1">
@@ -193,16 +276,12 @@
         <w:spacing w:after="0" w:line="240" w:lineRule="auto"/>
         <w:rPr>
           <w:rFonts w:ascii="Times New Roman" w:eastAsia="Times New Roman" w:hAnsi="Times New Roman" w:cs="Times New Roman"/>
-          <w:sz w:val="24"/>
-          <w:szCs w:val="24"/>
         </w:rPr>
       </w:pPr>
       <w:r>
         <w:rPr>
           <w:rFonts w:ascii="Arial" w:eastAsia="Times New Roman" w:hAnsi="Arial" w:cs="Arial"/>
           <w:color w:val="000000"/>
-          <w:sz w:val="16"/>
-          <w:szCs w:val="16"/>
         </w:rPr>
         <w:t xml:space="preserve"> </w:t>
       </w:r>
@@ -212,16 +291,12 @@
         <w:spacing w:after="0" w:line="240" w:lineRule="auto"/>
         <w:rPr>
           <w:rFonts w:ascii="Times New Roman" w:eastAsia="Times New Roman" w:hAnsi="Times New Roman" w:cs="Times New Roman"/>
-          <w:sz w:val="24"/>
-          <w:szCs w:val="24"/>
         </w:rPr>
       </w:pPr>
       <w:r>
         <w:rPr>
           <w:rFonts w:ascii="Arial" w:eastAsia="Times New Roman" w:hAnsi="Arial" w:cs="Arial"/>
           <w:color w:val="000000"/>
-          <w:sz w:val="16"/>
-          <w:szCs w:val="16"/>
         </w:rPr>
         <w:lastRenderedPageBreak/>
         <w:t xml:space="preserve"> </w:t>
@@ -231,8 +306,6 @@
           <w:rFonts w:ascii="Arial" w:eastAsia="Times New Roman" w:hAnsi="Arial" w:cs="Arial"/>
           <w:noProof/>
           <w:color w:val="000000"/>
-          <w:sz w:val="16"/>
-          <w:szCs w:val="16"/>
         </w:rPr>
         <w:drawing>
           <wp:inline distT="0" distB="0" distL="0" distR="0" wp14:anchorId="6EDCFFE2" wp14:editId="2F517D7C">
@@ -288,8 +361,6 @@
           <w:rFonts w:ascii="Arial" w:eastAsia="Times New Roman" w:hAnsi="Arial" w:cs="Arial"/>
           <w:noProof/>
           <w:color w:val="000000"/>
-          <w:sz w:val="16"/>
-          <w:szCs w:val="16"/>
         </w:rPr>
         <w:lastRenderedPageBreak/>
         <w:drawing>

</xml_diff>